<commit_message>
Add the Week 9 Feedback
</commit_message>
<xml_diff>
--- a/Documentation/Feedbacks/Week 4 Feedbacks/Week 4 Feedbacks.docx
+++ b/Documentation/Feedbacks/Week 4 Feedbacks/Week 4 Feedbacks.docx
@@ -425,7 +425,7 @@
                 <w:sz w:val="22"/>
                 <w:szCs w:val="22"/>
               </w:rPr>
-              <w:t>In processing.</w:t>
+              <w:t>Completed.</w:t>
             </w:r>
           </w:p>
         </w:tc>
@@ -671,7 +671,7 @@
                 <w:sz w:val="22"/>
                 <w:szCs w:val="22"/>
               </w:rPr>
-              <w:t>In processing.</w:t>
+              <w:t>Completed.</w:t>
             </w:r>
           </w:p>
         </w:tc>
@@ -757,7 +757,7 @@
                 <w:szCs w:val="22"/>
               </w:rPr>
               <w:lastRenderedPageBreak/>
-              <w:t>In processing.</w:t>
+              <w:t>Completed.</w:t>
             </w:r>
           </w:p>
         </w:tc>
@@ -818,7 +818,7 @@
                 <w:sz w:val="22"/>
                 <w:szCs w:val="22"/>
               </w:rPr>
-              <w:t>In processing</w:t>
+              <w:t>Completed.</w:t>
             </w:r>
           </w:p>
         </w:tc>
@@ -965,8 +965,6 @@
               </w:rPr>
               <w:t>Discuss about the Notification use case should be added or not.</w:t>
             </w:r>
-            <w:bookmarkStart w:id="0" w:name="_GoBack"/>
-            <w:bookmarkEnd w:id="0"/>
           </w:p>
         </w:tc>
         <w:tc>
@@ -988,8 +986,10 @@
                 <w:sz w:val="22"/>
                 <w:szCs w:val="22"/>
               </w:rPr>
-              <w:t>In processing</w:t>
-            </w:r>
+              <w:t>Completed.</w:t>
+            </w:r>
+            <w:bookmarkStart w:id="0" w:name="_GoBack"/>
+            <w:bookmarkEnd w:id="0"/>
           </w:p>
         </w:tc>
       </w:tr>

</xml_diff>